<commit_message>
comment on linux and mac differences, put report together
</commit_message>
<xml_diff>
--- a/Report/ECE688_HW3_Report.docx
+++ b/Report/ECE688_HW3_Report.docx
@@ -403,7 +403,7 @@
                 <w:sz w:val="24"/>
                 <w:szCs w:val="24"/>
               </w:rPr>
-              <w:t>4</w:t>
+              <w:t>3</w:t>
             </w:r>
             <w:r>
               <w:rPr>
@@ -606,7 +606,7 @@
                 <w:sz w:val="24"/>
                 <w:szCs w:val="24"/>
               </w:rPr>
-              <w:t>5</w:t>
+              <w:t>4</w:t>
             </w:r>
             <w:r>
               <w:rPr>
@@ -747,7 +747,7 @@
                 <w:sz w:val="24"/>
                 <w:szCs w:val="24"/>
               </w:rPr>
-              <w:t>5</w:t>
+              <w:t>4</w:t>
             </w:r>
             <w:r>
               <w:rPr>
@@ -888,7 +888,7 @@
                 <w:sz w:val="24"/>
                 <w:szCs w:val="24"/>
               </w:rPr>
-              <w:t>6</w:t>
+              <w:t>5</w:t>
             </w:r>
             <w:r>
               <w:rPr>
@@ -1180,7 +1180,7 @@
                 <w:sz w:val="24"/>
                 <w:szCs w:val="24"/>
               </w:rPr>
-              <w:t>10</w:t>
+              <w:t>11</w:t>
             </w:r>
             <w:r>
               <w:rPr>
@@ -1295,7 +1295,7 @@
                 <w:sz w:val="24"/>
                 <w:szCs w:val="24"/>
               </w:rPr>
-              <w:t>11</w:t>
+              <w:t>12</w:t>
             </w:r>
             <w:r>
               <w:rPr>
@@ -1410,7 +1410,7 @@
                 <w:sz w:val="24"/>
                 <w:szCs w:val="24"/>
               </w:rPr>
-              <w:t>11</w:t>
+              <w:t>13</w:t>
             </w:r>
             <w:r>
               <w:rPr>
@@ -1478,7 +1478,7 @@
               <w:rPr>
                 <w:webHidden/>
               </w:rPr>
-              <w:t>11</w:t>
+              <w:t>14</w:t>
             </w:r>
             <w:r>
               <w:rPr>
@@ -2074,6 +2074,7 @@
         <w:rPr>
           <w:rFonts w:ascii="Cambo" w:hAnsi="Cambo"/>
         </w:rPr>
+        <w:lastRenderedPageBreak/>
         <w:t>Solution</w:t>
       </w:r>
     </w:p>
@@ -2242,7 +2243,6 @@
       </w:pPr>
       <w:bookmarkStart w:id="4" w:name="_Toc159068962"/>
       <w:r>
-        <w:lastRenderedPageBreak/>
         <w:t>Initial conditions and how to run the programs:</w:t>
       </w:r>
       <w:bookmarkEnd w:id="4"/>
@@ -2603,7 +2603,6 @@
       </w:pPr>
       <w:bookmarkStart w:id="7" w:name="_Toc159068964"/>
       <w:r>
-        <w:lastRenderedPageBreak/>
         <w:t xml:space="preserve">A basic row-major approach. </w:t>
       </w:r>
       <w:r>
@@ -2947,6 +2946,7 @@
           <w:b/>
           <w:bCs/>
         </w:rPr>
+        <w:lastRenderedPageBreak/>
         <w:t>Pointer Swapping</w:t>
       </w:r>
       <w:r>
@@ -3008,7 +3008,6 @@
           <w:rFonts w:ascii="Cambo" w:hAnsi="Cambo"/>
           <w:noProof/>
         </w:rPr>
-        <w:lastRenderedPageBreak/>
         <w:drawing>
           <wp:inline distT="0" distB="0" distL="0" distR="0" wp14:anchorId="00C5B167" wp14:editId="3B33681A">
             <wp:extent cx="5486400" cy="3386455"/>
@@ -3662,6 +3661,7 @@
           <w:sz w:val="18"/>
           <w:szCs w:val="18"/>
         </w:rPr>
+        <w:lastRenderedPageBreak/>
         <w:t xml:space="preserve">    </w:t>
       </w:r>
       <w:r>
@@ -5036,7 +5036,6 @@
           <w:sz w:val="18"/>
           <w:szCs w:val="18"/>
         </w:rPr>
-        <w:lastRenderedPageBreak/>
         <w:t xml:space="preserve">                </w:t>
       </w:r>
       <w:r>
@@ -8912,6 +8911,7 @@
           <w:sz w:val="18"/>
           <w:szCs w:val="18"/>
         </w:rPr>
+        <w:lastRenderedPageBreak/>
         <w:t xml:space="preserve">    </w:t>
       </w:r>
       <w:r>
@@ -9256,7 +9256,6 @@
           <w:sz w:val="18"/>
           <w:szCs w:val="18"/>
         </w:rPr>
-        <w:lastRenderedPageBreak/>
         <w:t xml:space="preserve">        </w:t>
       </w:r>
       <w:r>
@@ -14825,7 +14824,6 @@
           <w:sz w:val="18"/>
           <w:szCs w:val="18"/>
         </w:rPr>
-        <w:lastRenderedPageBreak/>
         <w:t xml:space="preserve">    </w:t>
       </w:r>
       <w:proofErr w:type="spellStart"/>
@@ -15316,6 +15314,7 @@
       <w:r>
         <w:rPr>
           <w:rFonts w:ascii="Cambo" w:hAnsi="Cambo"/>
+          <w:noProof/>
         </w:rPr>
         <w:drawing>
           <wp:inline distT="0" distB="0" distL="0" distR="0" wp14:anchorId="5F5836A7" wp14:editId="56358D7E">
@@ -15482,6 +15481,7 @@
       <w:r>
         <w:rPr>
           <w:rFonts w:ascii="Cambo" w:hAnsi="Cambo"/>
+          <w:noProof/>
         </w:rPr>
         <w:drawing>
           <wp:inline distT="0" distB="0" distL="0" distR="0" wp14:anchorId="188A03C7" wp14:editId="1AF650DC">
@@ -15538,6 +15538,170 @@
     </w:p>
     <w:p>
       <w:pPr>
+        <w:rPr>
+          <w:rFonts w:ascii="Cambo" w:hAnsi="Cambo"/>
+        </w:rPr>
+      </w:pPr>
+      <w:r>
+        <w:rPr>
+          <w:rFonts w:ascii="Cambo" w:hAnsi="Cambo"/>
+        </w:rPr>
+        <w:t xml:space="preserve">It looks </w:t>
+      </w:r>
+      <w:r>
+        <w:rPr>
+          <w:rFonts w:ascii="Cambo" w:hAnsi="Cambo"/>
+        </w:rPr>
+        <w:t xml:space="preserve">like either the </w:t>
+      </w:r>
+      <w:proofErr w:type="spellStart"/>
+      <w:r>
+        <w:rPr>
+          <w:rFonts w:ascii="Cambo" w:hAnsi="Cambo"/>
+        </w:rPr>
+        <w:t>linux</w:t>
+      </w:r>
+      <w:proofErr w:type="spellEnd"/>
+      <w:r>
+        <w:rPr>
+          <w:rFonts w:ascii="Cambo" w:hAnsi="Cambo"/>
+        </w:rPr>
+        <w:t xml:space="preserve"> system has only 8 cores, or the performance drops after 8 threads due to the communication overhead on </w:t>
+      </w:r>
+      <w:proofErr w:type="spellStart"/>
+      <w:r>
+        <w:rPr>
+          <w:rFonts w:ascii="Cambo" w:hAnsi="Cambo"/>
+        </w:rPr>
+        <w:t>linux</w:t>
+      </w:r>
+      <w:proofErr w:type="spellEnd"/>
+      <w:r>
+        <w:rPr>
+          <w:rFonts w:ascii="Cambo" w:hAnsi="Cambo"/>
+        </w:rPr>
+        <w:t>, as compared to mac.</w:t>
+      </w:r>
+      <w:r>
+        <w:rPr>
+          <w:rFonts w:ascii="Cambo" w:hAnsi="Cambo"/>
+        </w:rPr>
+        <w:t xml:space="preserve"> We checked the </w:t>
+      </w:r>
+      <w:proofErr w:type="spellStart"/>
+      <w:r>
+        <w:rPr>
+          <w:rFonts w:ascii="Cambo" w:hAnsi="Cambo"/>
+        </w:rPr>
+        <w:t>linux</w:t>
+      </w:r>
+      <w:proofErr w:type="spellEnd"/>
+      <w:r>
+        <w:rPr>
+          <w:rFonts w:ascii="Cambo" w:hAnsi="Cambo"/>
+        </w:rPr>
+        <w:t xml:space="preserve"> system and found that it has 32 cores. </w:t>
+      </w:r>
+    </w:p>
+    <w:p>
+      <w:pPr>
+        <w:rPr>
+          <w:rFonts w:ascii="Cambo" w:hAnsi="Cambo"/>
+        </w:rPr>
+      </w:pPr>
+      <w:r>
+        <w:rPr>
+          <w:rFonts w:ascii="Cambo" w:hAnsi="Cambo"/>
+        </w:rPr>
+        <w:lastRenderedPageBreak/>
+        <w:drawing>
+          <wp:inline distT="0" distB="0" distL="0" distR="0" wp14:anchorId="7921E4C9" wp14:editId="43B88964">
+            <wp:extent cx="5486400" cy="4509770"/>
+            <wp:effectExtent l="0" t="0" r="0" b="0"/>
+            <wp:docPr id="859284558" name="Picture 1" descr="A screenshot of a computer&#10;&#10;Description automatically generated"/>
+            <wp:cNvGraphicFramePr>
+              <a:graphicFrameLocks xmlns:a="http://schemas.openxmlformats.org/drawingml/2006/main" noChangeAspect="1"/>
+            </wp:cNvGraphicFramePr>
+            <a:graphic xmlns:a="http://schemas.openxmlformats.org/drawingml/2006/main">
+              <a:graphicData uri="http://schemas.openxmlformats.org/drawingml/2006/picture">
+                <pic:pic xmlns:pic="http://schemas.openxmlformats.org/drawingml/2006/picture">
+                  <pic:nvPicPr>
+                    <pic:cNvPr id="859284558" name="Picture 1" descr="A screenshot of a computer&#10;&#10;Description automatically generated"/>
+                    <pic:cNvPicPr/>
+                  </pic:nvPicPr>
+                  <pic:blipFill>
+                    <a:blip r:embed="rId17"/>
+                    <a:stretch>
+                      <a:fillRect/>
+                    </a:stretch>
+                  </pic:blipFill>
+                  <pic:spPr>
+                    <a:xfrm>
+                      <a:off x="0" y="0"/>
+                      <a:ext cx="5486400" cy="4509770"/>
+                    </a:xfrm>
+                    <a:prstGeom prst="rect">
+                      <a:avLst/>
+                    </a:prstGeom>
+                  </pic:spPr>
+                </pic:pic>
+              </a:graphicData>
+            </a:graphic>
+          </wp:inline>
+        </w:drawing>
+      </w:r>
+    </w:p>
+    <w:p>
+      <w:pPr>
+        <w:rPr>
+          <w:rFonts w:ascii="Cambo" w:hAnsi="Cambo"/>
+        </w:rPr>
+      </w:pPr>
+      <w:r>
+        <w:rPr>
+          <w:rFonts w:ascii="Cambo" w:hAnsi="Cambo"/>
+        </w:rPr>
+        <w:br/>
+      </w:r>
+      <w:proofErr w:type="gramStart"/>
+      <w:r>
+        <w:rPr>
+          <w:rFonts w:ascii="Cambo" w:hAnsi="Cambo"/>
+        </w:rPr>
+        <w:t>Therefore</w:t>
+      </w:r>
+      <w:proofErr w:type="gramEnd"/>
+      <w:r>
+        <w:rPr>
+          <w:rFonts w:ascii="Cambo" w:hAnsi="Cambo"/>
+        </w:rPr>
+        <w:t xml:space="preserve"> it’s probably due to more communication overhead that causes performance to degrade on the </w:t>
+      </w:r>
+      <w:proofErr w:type="spellStart"/>
+      <w:r>
+        <w:rPr>
+          <w:rFonts w:ascii="Cambo" w:hAnsi="Cambo"/>
+        </w:rPr>
+        <w:t>linux</w:t>
+      </w:r>
+      <w:proofErr w:type="spellEnd"/>
+      <w:r>
+        <w:rPr>
+          <w:rFonts w:ascii="Cambo" w:hAnsi="Cambo"/>
+        </w:rPr>
+        <w:t xml:space="preserve"> systems as compared to macOS. </w:t>
+      </w:r>
+    </w:p>
+    <w:p>
+      <w:pPr>
+        <w:jc w:val="both"/>
+        <w:rPr>
+          <w:rFonts w:ascii="Cambo" w:hAnsi="Cambo"/>
+        </w:rPr>
+      </w:pPr>
+    </w:p>
+    <w:p>
+      <w:pPr>
         <w:pStyle w:val="Heading1"/>
         <w:rPr>
           <w:sz w:val="28"/>
@@ -15626,8 +15790,8 @@
       </w:pPr>
     </w:p>
     <w:sectPr>
-      <w:footerReference w:type="even" r:id="rId17"/>
-      <w:footerReference w:type="default" r:id="rId18"/>
+      <w:footerReference w:type="even" r:id="rId18"/>
+      <w:footerReference w:type="default" r:id="rId19"/>
       <w:pgSz w:w="12240" w:h="15840"/>
       <w:pgMar w:top="1440" w:right="1800" w:bottom="1440" w:left="1800" w:header="720" w:footer="720" w:gutter="0"/>
       <w:cols w:space="720"/>

</xml_diff>